<commit_message>
Update job title to current.
Also update unlinked content.
</commit_message>
<xml_diff>
--- a/Steve W Bonds.docx
+++ b/Steve W Bonds.docx
@@ -1,6 +1,6 @@
 
 <file path=word/document.xml><?xml version="1.0" encoding="utf-8"?>
-<w:document xmlns:wpc="http://schemas.microsoft.com/office/word/2010/wordprocessingCanvas" xmlns:cx="http://schemas.microsoft.com/office/drawing/2014/chartex" xmlns:cx1="http://schemas.microsoft.com/office/drawing/2015/9/8/chartex" xmlns:cx2="http://schemas.microsoft.com/office/drawing/2015/10/21/chartex" xmlns:cx3="http://schemas.microsoft.com/office/drawing/2016/5/9/chartex" xmlns:cx4="http://schemas.microsoft.com/office/drawing/2016/5/10/chartex" xmlns:cx5="http://schemas.microsoft.com/office/drawing/2016/5/11/chartex" xmlns:cx6="http://schemas.microsoft.com/office/drawing/2016/5/12/chartex" xmlns:cx7="http://schemas.microsoft.com/office/drawing/2016/5/13/chartex" xmlns:cx8="http://schemas.microsoft.com/office/drawing/2016/5/14/chartex" xmlns:mc="http://schemas.openxmlformats.org/markup-compatibility/2006" xmlns:aink="http://schemas.microsoft.com/office/drawing/2016/ink" xmlns:am3d="http://schemas.microsoft.com/office/drawing/2017/model3d" xmlns:o="urn:schemas-microsoft-com:office:office" xmlns:r="http://schemas.openxmlformats.org/officeDocument/2006/relationships" xmlns:m="http://schemas.openxmlformats.org/officeDocument/2006/math" xmlns:v="urn:schemas-microsoft-com:vml" xmlns:wp14="http://schemas.microsoft.com/office/word/2010/wordprocessingDrawing" xmlns:wp="http://schemas.openxmlformats.org/drawingml/2006/wordprocessingDrawing" xmlns:w10="urn:schemas-microsoft-com:office:word" xmlns:w="http://schemas.openxmlformats.org/wordprocessingml/2006/main" xmlns:w14="http://schemas.microsoft.com/office/word/2010/wordml" xmlns:w15="http://schemas.microsoft.com/office/word/2012/wordml" xmlns:w16cex="http://schemas.microsoft.com/office/word/2018/wordml/cex" xmlns:w16cid="http://schemas.microsoft.com/office/word/2016/wordml/cid" xmlns:w16="http://schemas.microsoft.com/office/word/2018/wordml" xmlns:w16sdtdh="http://schemas.microsoft.com/office/word/2020/wordml/sdtdatahash" xmlns:w16se="http://schemas.microsoft.com/office/word/2015/wordml/symex" xmlns:wpg="http://schemas.microsoft.com/office/word/2010/wordprocessingGroup" xmlns:wpi="http://schemas.microsoft.com/office/word/2010/wordprocessingInk" xmlns:wne="http://schemas.microsoft.com/office/word/2006/wordml" xmlns:wps="http://schemas.microsoft.com/office/word/2010/wordprocessingShape" mc:Ignorable="w14 w15 w16se w16cid w16 w16cex w16sdtdh wp14">
+<w:document xmlns:wpc="http://schemas.microsoft.com/office/word/2010/wordprocessingCanvas" xmlns:cx="http://schemas.microsoft.com/office/drawing/2014/chartex" xmlns:cx1="http://schemas.microsoft.com/office/drawing/2015/9/8/chartex" xmlns:cx2="http://schemas.microsoft.com/office/drawing/2015/10/21/chartex" xmlns:cx3="http://schemas.microsoft.com/office/drawing/2016/5/9/chartex" xmlns:cx4="http://schemas.microsoft.com/office/drawing/2016/5/10/chartex" xmlns:cx5="http://schemas.microsoft.com/office/drawing/2016/5/11/chartex" xmlns:cx6="http://schemas.microsoft.com/office/drawing/2016/5/12/chartex" xmlns:cx7="http://schemas.microsoft.com/office/drawing/2016/5/13/chartex" xmlns:cx8="http://schemas.microsoft.com/office/drawing/2016/5/14/chartex" xmlns:mc="http://schemas.openxmlformats.org/markup-compatibility/2006" xmlns:aink="http://schemas.microsoft.com/office/drawing/2016/ink" xmlns:am3d="http://schemas.microsoft.com/office/drawing/2017/model3d" xmlns:o="urn:schemas-microsoft-com:office:office" xmlns:oel="http://schemas.microsoft.com/office/2019/extlst" xmlns:r="http://schemas.openxmlformats.org/officeDocument/2006/relationships" xmlns:m="http://schemas.openxmlformats.org/officeDocument/2006/math" xmlns:v="urn:schemas-microsoft-com:vml" xmlns:wp14="http://schemas.microsoft.com/office/word/2010/wordprocessingDrawing" xmlns:wp="http://schemas.openxmlformats.org/drawingml/2006/wordprocessingDrawing" xmlns:w10="urn:schemas-microsoft-com:office:word" xmlns:w="http://schemas.openxmlformats.org/wordprocessingml/2006/main" xmlns:w14="http://schemas.microsoft.com/office/word/2010/wordml" xmlns:w15="http://schemas.microsoft.com/office/word/2012/wordml" xmlns:w16cex="http://schemas.microsoft.com/office/word/2018/wordml/cex" xmlns:w16cid="http://schemas.microsoft.com/office/word/2016/wordml/cid" xmlns:w16="http://schemas.microsoft.com/office/word/2018/wordml" xmlns:w16sdtdh="http://schemas.microsoft.com/office/word/2020/wordml/sdtdatahash" xmlns:w16se="http://schemas.microsoft.com/office/word/2015/wordml/symex" xmlns:wpg="http://schemas.microsoft.com/office/word/2010/wordprocessingGroup" xmlns:wpi="http://schemas.microsoft.com/office/word/2010/wordprocessingInk" xmlns:wne="http://schemas.microsoft.com/office/word/2006/wordml" xmlns:wps="http://schemas.microsoft.com/office/word/2010/wordprocessingShape" mc:Ignorable="w14 w15 w16se w16cid w16 w16cex w16sdtdh wp14">
   <w:body>
     <w:tbl>
       <w:tblPr>
@@ -187,7 +187,6 @@
               <w:showingPlcHdr/>
               <w15:appearance w15:val="hidden"/>
             </w:sdtPr>
-            <w:sdtEndPr/>
             <w:sdtContent>
               <w:p>
                 <w:pPr>
@@ -201,13 +200,7 @@
           </w:sdt>
           <w:p>
             <w:r>
-              <w:t xml:space="preserve">Top tier </w:t>
-            </w:r>
-            <w:r>
-              <w:t>DevOps/Cloud engineer</w:t>
-            </w:r>
-            <w:r>
-              <w:t xml:space="preserve"> with a strong history in system architecture, deep troubleshooting, and performance optimization. Calm, collaborative, and logical.</w:t>
+              <w:t>Top tier DevOps/Cloud engineer with a strong history of adapting to new technology, deep troubleshooting, and mentoring. Calm, collaborative, and logical.</w:t>
             </w:r>
           </w:p>
           <w:sdt>
@@ -220,7 +213,6 @@
               <w:showingPlcHdr/>
               <w15:appearance w15:val="hidden"/>
             </w:sdtPr>
-            <w:sdtEndPr/>
             <w:sdtContent>
               <w:p>
                 <w:pPr>
@@ -242,7 +234,6 @@
               <w:showingPlcHdr/>
               <w15:appearance w15:val="hidden"/>
             </w:sdtPr>
-            <w:sdtEndPr/>
             <w:sdtContent>
               <w:p>
                 <w:r>
@@ -266,14 +257,43 @@
             </w:r>
           </w:p>
           <w:p>
+            <w:pPr>
+              <w:rPr>
+                <w:sz w:val="16"/>
+                <w:szCs w:val="20"/>
+              </w:rPr>
+            </w:pPr>
             <w:hyperlink r:id="rId11" w:history="1">
               <w:r>
                 <w:rPr>
                   <w:rStyle w:val="Hyperlink"/>
+                  <w:sz w:val="16"/>
+                  <w:szCs w:val="20"/>
                 </w:rPr>
                 <w:t>https://resume.stevebonds.com/</w:t>
               </w:r>
             </w:hyperlink>
+          </w:p>
+          <w:p/>
+          <w:p>
+            <w:r>
+              <w:t>LINKEDIN:</w:t>
+            </w:r>
+          </w:p>
+          <w:p>
+            <w:hyperlink r:id="rId12" w:history="1">
+              <w:r>
+                <w:rPr>
+                  <w:rStyle w:val="Hyperlink"/>
+                  <w:sz w:val="16"/>
+                  <w:szCs w:val="20"/>
+                </w:rPr>
+                <w:t>https://www.linkedin.com/in/stevebonds</w:t>
+              </w:r>
+            </w:hyperlink>
+            <w:r>
+              <w:t xml:space="preserve"> </w:t>
+            </w:r>
           </w:p>
           <w:p/>
           <w:sdt>
@@ -286,7 +306,6 @@
               <w:showingPlcHdr/>
               <w15:appearance w15:val="hidden"/>
             </w:sdtPr>
-            <w:sdtEndPr/>
             <w:sdtContent>
               <w:p>
                 <w:r>
@@ -333,7 +352,6 @@
               <w:showingPlcHdr/>
               <w15:appearance w15:val="hidden"/>
             </w:sdtPr>
-            <w:sdtEndPr/>
             <w:sdtContent>
               <w:p>
                 <w:pPr>
@@ -348,18 +366,14 @@
           <w:p>
             <w:pPr>
               <w:pStyle w:val="Heading4"/>
-              <w:rPr>
-                <w:bCs/>
-              </w:rPr>
             </w:pPr>
-            <w:r>
-              <w:t>DXC Technology</w:t>
-            </w:r>
-            <w:r>
-              <w:t xml:space="preserve"> </w:t>
-            </w:r>
-            <w:r>
-              <w:t>Technical Consultant IV</w:t>
+            <w:proofErr w:type="spellStart"/>
+            <w:r>
+              <w:t>AgileThought</w:t>
+            </w:r>
+            <w:proofErr w:type="spellEnd"/>
+            <w:r>
+              <w:t xml:space="preserve"> Principal DevOps Engineer</w:t>
             </w:r>
           </w:p>
           <w:p>
@@ -367,30 +381,18 @@
               <w:pStyle w:val="Date"/>
             </w:pPr>
             <w:r>
-              <w:t>Sep 201</w:t>
-            </w:r>
-            <w:r>
-              <w:t>0</w:t>
-            </w:r>
-            <w:r>
-              <w:t>–</w:t>
-            </w:r>
-            <w:r>
-              <w:t>present</w:t>
-            </w:r>
-          </w:p>
-          <w:p>
-            <w:r>
-              <w:t>UNIX/Linux support and design. AWS and Azure Cloud operations. DevOps</w:t>
-            </w:r>
-            <w:r>
-              <w:t>/Lean/Agile</w:t>
-            </w:r>
-            <w:r>
-              <w:t xml:space="preserve"> engineer and consultant.</w:t>
-            </w:r>
-            <w:r>
-              <w:t xml:space="preserve"> </w:t>
+              <w:t>Oct 2022</w:t>
+            </w:r>
+            <w:r>
+              <w:t>-Present</w:t>
+            </w:r>
+          </w:p>
+          <w:p>
+            <w:r>
+              <w:t>Client support on</w:t>
+            </w:r>
+            <w:r>
+              <w:t xml:space="preserve"> bespoke Infrastructure as Code engine</w:t>
             </w:r>
           </w:p>
           <w:p/>
@@ -402,13 +404,13 @@
               </w:rPr>
             </w:pPr>
             <w:r>
-              <w:t>XPO</w:t>
+              <w:t>DXC Technology</w:t>
             </w:r>
             <w:r>
               <w:t xml:space="preserve"> </w:t>
             </w:r>
             <w:r>
-              <w:t>Lead System Administrator</w:t>
+              <w:t>Technical Consultant IV</w:t>
             </w:r>
           </w:p>
           <w:p>
@@ -416,6 +418,55 @@
               <w:pStyle w:val="Date"/>
             </w:pPr>
             <w:r>
+              <w:t>Sep 201</w:t>
+            </w:r>
+            <w:r>
+              <w:t>0</w:t>
+            </w:r>
+            <w:r>
+              <w:t>–</w:t>
+            </w:r>
+            <w:r>
+              <w:t>Oct 2022</w:t>
+            </w:r>
+          </w:p>
+          <w:p>
+            <w:r>
+              <w:t>UNIX/Linux support and design. AWS and Azure Cloud operations. DevOps</w:t>
+            </w:r>
+            <w:r>
+              <w:t>/Lean/Agile</w:t>
+            </w:r>
+            <w:r>
+              <w:t xml:space="preserve"> engineer and consultant.</w:t>
+            </w:r>
+            <w:r>
+              <w:t xml:space="preserve"> </w:t>
+            </w:r>
+          </w:p>
+          <w:p/>
+          <w:p>
+            <w:pPr>
+              <w:pStyle w:val="Heading4"/>
+              <w:rPr>
+                <w:bCs/>
+              </w:rPr>
+            </w:pPr>
+            <w:r>
+              <w:t>XPO</w:t>
+            </w:r>
+            <w:r>
+              <w:t xml:space="preserve"> </w:t>
+            </w:r>
+            <w:r>
+              <w:t>Lead System Administrator</w:t>
+            </w:r>
+          </w:p>
+          <w:p>
+            <w:pPr>
+              <w:pStyle w:val="Date"/>
+            </w:pPr>
+            <w:r>
               <w:t>Aug 2001</w:t>
             </w:r>
             <w:r>
@@ -427,7 +478,7 @@
           </w:p>
           <w:p>
             <w:r>
-              <w:t>Support UNIX/Linux systems, SAN, and databases ensuring optimal availability and flexibility.</w:t>
+              <w:t>Support UNIX/Linux systems, SAN, and databases</w:t>
             </w:r>
           </w:p>
           <w:p/>
@@ -465,11 +516,6 @@
             </w:r>
             <w:r>
               <w:t>00</w:t>
-            </w:r>
-          </w:p>
-          <w:p>
-            <w:r>
-              <w:t>Solaris/SAN support</w:t>
             </w:r>
           </w:p>
           <w:p/>
@@ -506,11 +552,6 @@
               <w:t>Sep 2000</w:t>
             </w:r>
           </w:p>
-          <w:p>
-            <w:r>
-              <w:t>Support for Solaris and advertising business applications</w:t>
-            </w:r>
-          </w:p>
           <w:p/>
           <w:p>
             <w:pPr>
@@ -541,11 +582,6 @@
             </w:r>
             <w:r>
               <w:t>Aug 1999</w:t>
-            </w:r>
-          </w:p>
-          <w:p>
-            <w:r>
-              <w:t>Solaris server infrastructure support</w:t>
             </w:r>
           </w:p>
           <w:sdt>
@@ -558,7 +594,6 @@
               <w:showingPlcHdr/>
               <w15:appearance w15:val="hidden"/>
             </w:sdtPr>
-            <w:sdtEndPr/>
             <w:sdtContent>
               <w:p>
                 <w:pPr>
@@ -609,7 +644,6 @@
               <w:showingPlcHdr/>
               <w15:appearance w15:val="hidden"/>
             </w:sdtPr>
-            <w:sdtEndPr/>
             <w:sdtContent>
               <w:p>
                 <w:pPr>
@@ -793,7 +827,7 @@
       </w:pPr>
     </w:p>
     <w:sectPr>
-      <w:headerReference w:type="default" r:id="rId12"/>
+      <w:headerReference w:type="default" r:id="rId13"/>
       <w:pgSz w:w="12240" w:h="15840"/>
       <w:pgMar w:top="720" w:right="720" w:bottom="720" w:left="720" w:header="720" w:footer="720" w:gutter="0"/>
       <w:cols w:space="720"/>
@@ -804,7 +838,7 @@
 </file>
 
 <file path=word/endnotes.xml><?xml version="1.0" encoding="utf-8"?>
-<w:endnotes xmlns:wpc="http://schemas.microsoft.com/office/word/2010/wordprocessingCanvas" xmlns:cx="http://schemas.microsoft.com/office/drawing/2014/chartex" xmlns:cx1="http://schemas.microsoft.com/office/drawing/2015/9/8/chartex" xmlns:cx2="http://schemas.microsoft.com/office/drawing/2015/10/21/chartex" xmlns:cx3="http://schemas.microsoft.com/office/drawing/2016/5/9/chartex" xmlns:cx4="http://schemas.microsoft.com/office/drawing/2016/5/10/chartex" xmlns:cx5="http://schemas.microsoft.com/office/drawing/2016/5/11/chartex" xmlns:cx6="http://schemas.microsoft.com/office/drawing/2016/5/12/chartex" xmlns:cx7="http://schemas.microsoft.com/office/drawing/2016/5/13/chartex" xmlns:cx8="http://schemas.microsoft.com/office/drawing/2016/5/14/chartex" xmlns:mc="http://schemas.openxmlformats.org/markup-compatibility/2006" xmlns:aink="http://schemas.microsoft.com/office/drawing/2016/ink" xmlns:am3d="http://schemas.microsoft.com/office/drawing/2017/model3d" xmlns:o="urn:schemas-microsoft-com:office:office" xmlns:r="http://schemas.openxmlformats.org/officeDocument/2006/relationships" xmlns:m="http://schemas.openxmlformats.org/officeDocument/2006/math" xmlns:v="urn:schemas-microsoft-com:vml" xmlns:wp14="http://schemas.microsoft.com/office/word/2010/wordprocessingDrawing" xmlns:wp="http://schemas.openxmlformats.org/drawingml/2006/wordprocessingDrawing" xmlns:w10="urn:schemas-microsoft-com:office:word" xmlns:w="http://schemas.openxmlformats.org/wordprocessingml/2006/main" xmlns:w14="http://schemas.microsoft.com/office/word/2010/wordml" xmlns:w15="http://schemas.microsoft.com/office/word/2012/wordml" xmlns:w16cex="http://schemas.microsoft.com/office/word/2018/wordml/cex" xmlns:w16cid="http://schemas.microsoft.com/office/word/2016/wordml/cid" xmlns:w16="http://schemas.microsoft.com/office/word/2018/wordml" xmlns:w16sdtdh="http://schemas.microsoft.com/office/word/2020/wordml/sdtdatahash" xmlns:w16se="http://schemas.microsoft.com/office/word/2015/wordml/symex" xmlns:wpg="http://schemas.microsoft.com/office/word/2010/wordprocessingGroup" xmlns:wpi="http://schemas.microsoft.com/office/word/2010/wordprocessingInk" xmlns:wne="http://schemas.microsoft.com/office/word/2006/wordml" xmlns:wps="http://schemas.microsoft.com/office/word/2010/wordprocessingShape" mc:Ignorable="w14 w15 w16se w16cid w16 w16cex w16sdtdh wp14">
+<w:endnotes xmlns:wpc="http://schemas.microsoft.com/office/word/2010/wordprocessingCanvas" xmlns:cx="http://schemas.microsoft.com/office/drawing/2014/chartex" xmlns:cx1="http://schemas.microsoft.com/office/drawing/2015/9/8/chartex" xmlns:cx2="http://schemas.microsoft.com/office/drawing/2015/10/21/chartex" xmlns:cx3="http://schemas.microsoft.com/office/drawing/2016/5/9/chartex" xmlns:cx4="http://schemas.microsoft.com/office/drawing/2016/5/10/chartex" xmlns:cx5="http://schemas.microsoft.com/office/drawing/2016/5/11/chartex" xmlns:cx6="http://schemas.microsoft.com/office/drawing/2016/5/12/chartex" xmlns:cx7="http://schemas.microsoft.com/office/drawing/2016/5/13/chartex" xmlns:cx8="http://schemas.microsoft.com/office/drawing/2016/5/14/chartex" xmlns:mc="http://schemas.openxmlformats.org/markup-compatibility/2006" xmlns:aink="http://schemas.microsoft.com/office/drawing/2016/ink" xmlns:am3d="http://schemas.microsoft.com/office/drawing/2017/model3d" xmlns:o="urn:schemas-microsoft-com:office:office" xmlns:oel="http://schemas.microsoft.com/office/2019/extlst" xmlns:r="http://schemas.openxmlformats.org/officeDocument/2006/relationships" xmlns:m="http://schemas.openxmlformats.org/officeDocument/2006/math" xmlns:v="urn:schemas-microsoft-com:vml" xmlns:wp14="http://schemas.microsoft.com/office/word/2010/wordprocessingDrawing" xmlns:wp="http://schemas.openxmlformats.org/drawingml/2006/wordprocessingDrawing" xmlns:w10="urn:schemas-microsoft-com:office:word" xmlns:w="http://schemas.openxmlformats.org/wordprocessingml/2006/main" xmlns:w14="http://schemas.microsoft.com/office/word/2010/wordml" xmlns:w15="http://schemas.microsoft.com/office/word/2012/wordml" xmlns:w16cex="http://schemas.microsoft.com/office/word/2018/wordml/cex" xmlns:w16cid="http://schemas.microsoft.com/office/word/2016/wordml/cid" xmlns:w16="http://schemas.microsoft.com/office/word/2018/wordml" xmlns:w16sdtdh="http://schemas.microsoft.com/office/word/2020/wordml/sdtdatahash" xmlns:w16se="http://schemas.microsoft.com/office/word/2015/wordml/symex" xmlns:wpg="http://schemas.microsoft.com/office/word/2010/wordprocessingGroup" xmlns:wpi="http://schemas.microsoft.com/office/word/2010/wordprocessingInk" xmlns:wne="http://schemas.microsoft.com/office/word/2006/wordml" xmlns:wps="http://schemas.microsoft.com/office/word/2010/wordprocessingShape" mc:Ignorable="w14 w15 w16se w16cid w16 w16cex w16sdtdh wp14">
   <w:endnote w:type="separator" w:id="-1">
     <w:p>
       <w:r>
@@ -823,7 +857,7 @@
 </file>
 
 <file path=word/footnotes.xml><?xml version="1.0" encoding="utf-8"?>
-<w:footnotes xmlns:wpc="http://schemas.microsoft.com/office/word/2010/wordprocessingCanvas" xmlns:cx="http://schemas.microsoft.com/office/drawing/2014/chartex" xmlns:cx1="http://schemas.microsoft.com/office/drawing/2015/9/8/chartex" xmlns:cx2="http://schemas.microsoft.com/office/drawing/2015/10/21/chartex" xmlns:cx3="http://schemas.microsoft.com/office/drawing/2016/5/9/chartex" xmlns:cx4="http://schemas.microsoft.com/office/drawing/2016/5/10/chartex" xmlns:cx5="http://schemas.microsoft.com/office/drawing/2016/5/11/chartex" xmlns:cx6="http://schemas.microsoft.com/office/drawing/2016/5/12/chartex" xmlns:cx7="http://schemas.microsoft.com/office/drawing/2016/5/13/chartex" xmlns:cx8="http://schemas.microsoft.com/office/drawing/2016/5/14/chartex" xmlns:mc="http://schemas.openxmlformats.org/markup-compatibility/2006" xmlns:aink="http://schemas.microsoft.com/office/drawing/2016/ink" xmlns:am3d="http://schemas.microsoft.com/office/drawing/2017/model3d" xmlns:o="urn:schemas-microsoft-com:office:office" xmlns:r="http://schemas.openxmlformats.org/officeDocument/2006/relationships" xmlns:m="http://schemas.openxmlformats.org/officeDocument/2006/math" xmlns:v="urn:schemas-microsoft-com:vml" xmlns:wp14="http://schemas.microsoft.com/office/word/2010/wordprocessingDrawing" xmlns:wp="http://schemas.openxmlformats.org/drawingml/2006/wordprocessingDrawing" xmlns:w10="urn:schemas-microsoft-com:office:word" xmlns:w="http://schemas.openxmlformats.org/wordprocessingml/2006/main" xmlns:w14="http://schemas.microsoft.com/office/word/2010/wordml" xmlns:w15="http://schemas.microsoft.com/office/word/2012/wordml" xmlns:w16cex="http://schemas.microsoft.com/office/word/2018/wordml/cex" xmlns:w16cid="http://schemas.microsoft.com/office/word/2016/wordml/cid" xmlns:w16="http://schemas.microsoft.com/office/word/2018/wordml" xmlns:w16sdtdh="http://schemas.microsoft.com/office/word/2020/wordml/sdtdatahash" xmlns:w16se="http://schemas.microsoft.com/office/word/2015/wordml/symex" xmlns:wpg="http://schemas.microsoft.com/office/word/2010/wordprocessingGroup" xmlns:wpi="http://schemas.microsoft.com/office/word/2010/wordprocessingInk" xmlns:wne="http://schemas.microsoft.com/office/word/2006/wordml" xmlns:wps="http://schemas.microsoft.com/office/word/2010/wordprocessingShape" mc:Ignorable="w14 w15 w16se w16cid w16 w16cex w16sdtdh wp14">
+<w:footnotes xmlns:wpc="http://schemas.microsoft.com/office/word/2010/wordprocessingCanvas" xmlns:cx="http://schemas.microsoft.com/office/drawing/2014/chartex" xmlns:cx1="http://schemas.microsoft.com/office/drawing/2015/9/8/chartex" xmlns:cx2="http://schemas.microsoft.com/office/drawing/2015/10/21/chartex" xmlns:cx3="http://schemas.microsoft.com/office/drawing/2016/5/9/chartex" xmlns:cx4="http://schemas.microsoft.com/office/drawing/2016/5/10/chartex" xmlns:cx5="http://schemas.microsoft.com/office/drawing/2016/5/11/chartex" xmlns:cx6="http://schemas.microsoft.com/office/drawing/2016/5/12/chartex" xmlns:cx7="http://schemas.microsoft.com/office/drawing/2016/5/13/chartex" xmlns:cx8="http://schemas.microsoft.com/office/drawing/2016/5/14/chartex" xmlns:mc="http://schemas.openxmlformats.org/markup-compatibility/2006" xmlns:aink="http://schemas.microsoft.com/office/drawing/2016/ink" xmlns:am3d="http://schemas.microsoft.com/office/drawing/2017/model3d" xmlns:o="urn:schemas-microsoft-com:office:office" xmlns:oel="http://schemas.microsoft.com/office/2019/extlst" xmlns:r="http://schemas.openxmlformats.org/officeDocument/2006/relationships" xmlns:m="http://schemas.openxmlformats.org/officeDocument/2006/math" xmlns:v="urn:schemas-microsoft-com:vml" xmlns:wp14="http://schemas.microsoft.com/office/word/2010/wordprocessingDrawing" xmlns:wp="http://schemas.openxmlformats.org/drawingml/2006/wordprocessingDrawing" xmlns:w10="urn:schemas-microsoft-com:office:word" xmlns:w="http://schemas.openxmlformats.org/wordprocessingml/2006/main" xmlns:w14="http://schemas.microsoft.com/office/word/2010/wordml" xmlns:w15="http://schemas.microsoft.com/office/word/2012/wordml" xmlns:w16cex="http://schemas.microsoft.com/office/word/2018/wordml/cex" xmlns:w16cid="http://schemas.microsoft.com/office/word/2016/wordml/cid" xmlns:w16="http://schemas.microsoft.com/office/word/2018/wordml" xmlns:w16sdtdh="http://schemas.microsoft.com/office/word/2020/wordml/sdtdatahash" xmlns:w16se="http://schemas.microsoft.com/office/word/2015/wordml/symex" xmlns:wpg="http://schemas.microsoft.com/office/word/2010/wordprocessingGroup" xmlns:wpi="http://schemas.microsoft.com/office/word/2010/wordprocessingInk" xmlns:wne="http://schemas.microsoft.com/office/word/2006/wordml" xmlns:wps="http://schemas.microsoft.com/office/word/2010/wordprocessingShape" mc:Ignorable="w14 w15 w16se w16cid w16 w16cex w16sdtdh wp14">
   <w:footnote w:type="separator" w:id="-1">
     <w:p>
       <w:r>
@@ -842,7 +876,7 @@
 </file>
 
 <file path=word/header1.xml><?xml version="1.0" encoding="utf-8"?>
-<w:hdr xmlns:wpc="http://schemas.microsoft.com/office/word/2010/wordprocessingCanvas" xmlns:cx="http://schemas.microsoft.com/office/drawing/2014/chartex" xmlns:cx1="http://schemas.microsoft.com/office/drawing/2015/9/8/chartex" xmlns:cx2="http://schemas.microsoft.com/office/drawing/2015/10/21/chartex" xmlns:cx3="http://schemas.microsoft.com/office/drawing/2016/5/9/chartex" xmlns:cx4="http://schemas.microsoft.com/office/drawing/2016/5/10/chartex" xmlns:cx5="http://schemas.microsoft.com/office/drawing/2016/5/11/chartex" xmlns:cx6="http://schemas.microsoft.com/office/drawing/2016/5/12/chartex" xmlns:cx7="http://schemas.microsoft.com/office/drawing/2016/5/13/chartex" xmlns:cx8="http://schemas.microsoft.com/office/drawing/2016/5/14/chartex" xmlns:mc="http://schemas.openxmlformats.org/markup-compatibility/2006" xmlns:aink="http://schemas.microsoft.com/office/drawing/2016/ink" xmlns:am3d="http://schemas.microsoft.com/office/drawing/2017/model3d" xmlns:o="urn:schemas-microsoft-com:office:office" xmlns:r="http://schemas.openxmlformats.org/officeDocument/2006/relationships" xmlns:m="http://schemas.openxmlformats.org/officeDocument/2006/math" xmlns:v="urn:schemas-microsoft-com:vml" xmlns:wp14="http://schemas.microsoft.com/office/word/2010/wordprocessingDrawing" xmlns:wp="http://schemas.openxmlformats.org/drawingml/2006/wordprocessingDrawing" xmlns:w10="urn:schemas-microsoft-com:office:word" xmlns:w="http://schemas.openxmlformats.org/wordprocessingml/2006/main" xmlns:w14="http://schemas.microsoft.com/office/word/2010/wordml" xmlns:w15="http://schemas.microsoft.com/office/word/2012/wordml" xmlns:w16cex="http://schemas.microsoft.com/office/word/2018/wordml/cex" xmlns:w16cid="http://schemas.microsoft.com/office/word/2016/wordml/cid" xmlns:w16="http://schemas.microsoft.com/office/word/2018/wordml" xmlns:w16sdtdh="http://schemas.microsoft.com/office/word/2020/wordml/sdtdatahash" xmlns:w16se="http://schemas.microsoft.com/office/word/2015/wordml/symex" xmlns:wpg="http://schemas.microsoft.com/office/word/2010/wordprocessingGroup" xmlns:wpi="http://schemas.microsoft.com/office/word/2010/wordprocessingInk" xmlns:wne="http://schemas.microsoft.com/office/word/2006/wordml" xmlns:wps="http://schemas.microsoft.com/office/word/2010/wordprocessingShape" mc:Ignorable="w14 w15 w16se w16cid w16 w16cex w16sdtdh wp14">
+<w:hdr xmlns:wpc="http://schemas.microsoft.com/office/word/2010/wordprocessingCanvas" xmlns:cx="http://schemas.microsoft.com/office/drawing/2014/chartex" xmlns:cx1="http://schemas.microsoft.com/office/drawing/2015/9/8/chartex" xmlns:cx2="http://schemas.microsoft.com/office/drawing/2015/10/21/chartex" xmlns:cx3="http://schemas.microsoft.com/office/drawing/2016/5/9/chartex" xmlns:cx4="http://schemas.microsoft.com/office/drawing/2016/5/10/chartex" xmlns:cx5="http://schemas.microsoft.com/office/drawing/2016/5/11/chartex" xmlns:cx6="http://schemas.microsoft.com/office/drawing/2016/5/12/chartex" xmlns:cx7="http://schemas.microsoft.com/office/drawing/2016/5/13/chartex" xmlns:cx8="http://schemas.microsoft.com/office/drawing/2016/5/14/chartex" xmlns:mc="http://schemas.openxmlformats.org/markup-compatibility/2006" xmlns:aink="http://schemas.microsoft.com/office/drawing/2016/ink" xmlns:am3d="http://schemas.microsoft.com/office/drawing/2017/model3d" xmlns:o="urn:schemas-microsoft-com:office:office" xmlns:oel="http://schemas.microsoft.com/office/2019/extlst" xmlns:r="http://schemas.openxmlformats.org/officeDocument/2006/relationships" xmlns:m="http://schemas.openxmlformats.org/officeDocument/2006/math" xmlns:v="urn:schemas-microsoft-com:vml" xmlns:wp14="http://schemas.microsoft.com/office/word/2010/wordprocessingDrawing" xmlns:wp="http://schemas.openxmlformats.org/drawingml/2006/wordprocessingDrawing" xmlns:w10="urn:schemas-microsoft-com:office:word" xmlns:w="http://schemas.openxmlformats.org/wordprocessingml/2006/main" xmlns:w14="http://schemas.microsoft.com/office/word/2010/wordml" xmlns:w15="http://schemas.microsoft.com/office/word/2012/wordml" xmlns:w16cex="http://schemas.microsoft.com/office/word/2018/wordml/cex" xmlns:w16cid="http://schemas.microsoft.com/office/word/2016/wordml/cid" xmlns:w16="http://schemas.microsoft.com/office/word/2018/wordml" xmlns:w16sdtdh="http://schemas.microsoft.com/office/word/2020/wordml/sdtdatahash" xmlns:w16se="http://schemas.microsoft.com/office/word/2015/wordml/symex" xmlns:wpg="http://schemas.microsoft.com/office/word/2010/wordprocessingGroup" xmlns:wpi="http://schemas.microsoft.com/office/word/2010/wordprocessingInk" xmlns:wne="http://schemas.microsoft.com/office/word/2006/wordml" xmlns:wps="http://schemas.microsoft.com/office/word/2010/wordprocessingShape" mc:Ignorable="w14 w15 w16se w16cid w16 w16cex w16sdtdh wp14">
   <w:p>
     <w:pPr>
       <w:pStyle w:val="Header"/>
@@ -1680,7 +1714,7 @@
 </file>
 
 <file path=word/glossary/document.xml><?xml version="1.0" encoding="utf-8"?>
-<w:glossaryDocument xmlns:wpc="http://schemas.microsoft.com/office/word/2010/wordprocessingCanvas" xmlns:cx="http://schemas.microsoft.com/office/drawing/2014/chartex" xmlns:cx1="http://schemas.microsoft.com/office/drawing/2015/9/8/chartex" xmlns:cx2="http://schemas.microsoft.com/office/drawing/2015/10/21/chartex" xmlns:cx3="http://schemas.microsoft.com/office/drawing/2016/5/9/chartex" xmlns:cx4="http://schemas.microsoft.com/office/drawing/2016/5/10/chartex" xmlns:cx5="http://schemas.microsoft.com/office/drawing/2016/5/11/chartex" xmlns:cx6="http://schemas.microsoft.com/office/drawing/2016/5/12/chartex" xmlns:cx7="http://schemas.microsoft.com/office/drawing/2016/5/13/chartex" xmlns:cx8="http://schemas.microsoft.com/office/drawing/2016/5/14/chartex" xmlns:mc="http://schemas.openxmlformats.org/markup-compatibility/2006" xmlns:aink="http://schemas.microsoft.com/office/drawing/2016/ink" xmlns:am3d="http://schemas.microsoft.com/office/drawing/2017/model3d" xmlns:o="urn:schemas-microsoft-com:office:office" xmlns:r="http://schemas.openxmlformats.org/officeDocument/2006/relationships" xmlns:m="http://schemas.openxmlformats.org/officeDocument/2006/math" xmlns:v="urn:schemas-microsoft-com:vml" xmlns:wp14="http://schemas.microsoft.com/office/word/2010/wordprocessingDrawing" xmlns:wp="http://schemas.openxmlformats.org/drawingml/2006/wordprocessingDrawing" xmlns:w10="urn:schemas-microsoft-com:office:word" xmlns:w="http://schemas.openxmlformats.org/wordprocessingml/2006/main" xmlns:w14="http://schemas.microsoft.com/office/word/2010/wordml" xmlns:w15="http://schemas.microsoft.com/office/word/2012/wordml" xmlns:w16cex="http://schemas.microsoft.com/office/word/2018/wordml/cex" xmlns:w16cid="http://schemas.microsoft.com/office/word/2016/wordml/cid" xmlns:w16="http://schemas.microsoft.com/office/word/2018/wordml" xmlns:w16sdtdh="http://schemas.microsoft.com/office/word/2020/wordml/sdtdatahash" xmlns:w16se="http://schemas.microsoft.com/office/word/2015/wordml/symex" xmlns:wpg="http://schemas.microsoft.com/office/word/2010/wordprocessingGroup" xmlns:wpi="http://schemas.microsoft.com/office/word/2010/wordprocessingInk" xmlns:wne="http://schemas.microsoft.com/office/word/2006/wordml" xmlns:wps="http://schemas.microsoft.com/office/word/2010/wordprocessingShape" mc:Ignorable="w14 w15 w16se w16cid w16 w16cex w16sdtdh wp14">
+<w:glossaryDocument xmlns:wpc="http://schemas.microsoft.com/office/word/2010/wordprocessingCanvas" xmlns:cx="http://schemas.microsoft.com/office/drawing/2014/chartex" xmlns:cx1="http://schemas.microsoft.com/office/drawing/2015/9/8/chartex" xmlns:cx2="http://schemas.microsoft.com/office/drawing/2015/10/21/chartex" xmlns:cx3="http://schemas.microsoft.com/office/drawing/2016/5/9/chartex" xmlns:cx4="http://schemas.microsoft.com/office/drawing/2016/5/10/chartex" xmlns:cx5="http://schemas.microsoft.com/office/drawing/2016/5/11/chartex" xmlns:cx6="http://schemas.microsoft.com/office/drawing/2016/5/12/chartex" xmlns:cx7="http://schemas.microsoft.com/office/drawing/2016/5/13/chartex" xmlns:cx8="http://schemas.microsoft.com/office/drawing/2016/5/14/chartex" xmlns:mc="http://schemas.openxmlformats.org/markup-compatibility/2006" xmlns:aink="http://schemas.microsoft.com/office/drawing/2016/ink" xmlns:am3d="http://schemas.microsoft.com/office/drawing/2017/model3d" xmlns:o="urn:schemas-microsoft-com:office:office" xmlns:oel="http://schemas.microsoft.com/office/2019/extlst" xmlns:r="http://schemas.openxmlformats.org/officeDocument/2006/relationships" xmlns:m="http://schemas.openxmlformats.org/officeDocument/2006/math" xmlns:v="urn:schemas-microsoft-com:vml" xmlns:wp14="http://schemas.microsoft.com/office/word/2010/wordprocessingDrawing" xmlns:wp="http://schemas.openxmlformats.org/drawingml/2006/wordprocessingDrawing" xmlns:w10="urn:schemas-microsoft-com:office:word" xmlns:w="http://schemas.openxmlformats.org/wordprocessingml/2006/main" xmlns:w14="http://schemas.microsoft.com/office/word/2010/wordml" xmlns:w15="http://schemas.microsoft.com/office/word/2012/wordml" xmlns:w16cex="http://schemas.microsoft.com/office/word/2018/wordml/cex" xmlns:w16cid="http://schemas.microsoft.com/office/word/2016/wordml/cid" xmlns:w16="http://schemas.microsoft.com/office/word/2018/wordml" xmlns:w16sdtdh="http://schemas.microsoft.com/office/word/2020/wordml/sdtdatahash" xmlns:w16se="http://schemas.microsoft.com/office/word/2015/wordml/symex" xmlns:wpg="http://schemas.microsoft.com/office/word/2010/wordprocessingGroup" xmlns:wpi="http://schemas.microsoft.com/office/word/2010/wordprocessingInk" xmlns:wne="http://schemas.microsoft.com/office/word/2006/wordml" xmlns:wps="http://schemas.microsoft.com/office/word/2010/wordprocessingShape" mc:Ignorable="w14 w15 w16se w16cid w16 w16cex w16sdtdh wp14">
   <w:docParts>
     <w:docPart>
       <w:docPartPr>
@@ -1899,14 +1933,14 @@
     <w:charset w:val="00"/>
     <w:family w:val="swiss"/>
     <w:pitch w:val="variable"/>
-    <w:sig w:usb0="E4002EFF" w:usb1="C000247B" w:usb2="00000009" w:usb3="00000000" w:csb0="000001FF" w:csb1="00000000"/>
+    <w:sig w:usb0="E4002EFF" w:usb1="C200247B" w:usb2="00000009" w:usb3="00000000" w:csb0="000001FF" w:csb1="00000000"/>
   </w:font>
   <w:font w:name="Calibri Light">
     <w:panose1 w:val="020F0302020204030204"/>
     <w:charset w:val="00"/>
     <w:family w:val="swiss"/>
     <w:pitch w:val="variable"/>
-    <w:sig w:usb0="E4002EFF" w:usb1="C000247B" w:usb2="00000009" w:usb3="00000000" w:csb0="000001FF" w:csb1="00000000"/>
+    <w:sig w:usb0="E4002EFF" w:usb1="C200247B" w:usb2="00000009" w:usb3="00000000" w:csb0="000001FF" w:csb1="00000000"/>
   </w:font>
 </w:fonts>
 </file>
@@ -1931,6 +1965,7 @@
     <w:rsid w:val="00211AFE"/>
     <w:rsid w:val="0034659F"/>
     <w:rsid w:val="006D0FA2"/>
+    <w:rsid w:val="008F635A"/>
     <w:rsid w:val="00D66F6F"/>
   </w:rsids>
   <m:mathPr>
@@ -2723,12 +2758,11 @@
 </file>
 
 <file path=customXml/item1.xml><?xml version="1.0" encoding="utf-8"?>
-<?mso-contentType ?>
-<FormTemplates xmlns="http://schemas.microsoft.com/sharepoint/v3/contenttype/forms">
-  <Display>DocumentLibraryForm</Display>
-  <Edit>DocumentLibraryForm</Edit>
-  <New>DocumentLibraryForm</New>
-</FormTemplates>
+<p:properties xmlns:p="http://schemas.microsoft.com/office/2006/metadata/properties" xmlns:xsi="http://www.w3.org/2001/XMLSchema-instance" xmlns:pc="http://schemas.microsoft.com/office/infopath/2007/PartnerControls">
+  <documentManagement>
+    <MediaServiceKeyPoints xmlns="71af3243-3dd4-4a8d-8c0d-dd76da1f02a5" xsi:nil="true"/>
+  </documentManagement>
+</p:properties>
 </file>
 
 <file path=customXml/item2.xml><?xml version="1.0" encoding="utf-8"?>
@@ -2943,17 +2977,20 @@
 </file>
 
 <file path=customXml/item3.xml><?xml version="1.0" encoding="utf-8"?>
-<p:properties xmlns:p="http://schemas.microsoft.com/office/2006/metadata/properties" xmlns:xsi="http://www.w3.org/2001/XMLSchema-instance" xmlns:pc="http://schemas.microsoft.com/office/infopath/2007/PartnerControls">
-  <documentManagement>
-    <MediaServiceKeyPoints xmlns="71af3243-3dd4-4a8d-8c0d-dd76da1f02a5" xsi:nil="true"/>
-  </documentManagement>
-</p:properties>
+<?mso-contentType ?>
+<FormTemplates xmlns="http://schemas.microsoft.com/sharepoint/v3/contenttype/forms">
+  <Display>DocumentLibraryForm</Display>
+  <Edit>DocumentLibraryForm</Edit>
+  <New>DocumentLibraryForm</New>
+</FormTemplates>
 </file>
 
 <file path=customXml/itemProps1.xml><?xml version="1.0" encoding="utf-8"?>
-<ds:datastoreItem xmlns:ds="http://schemas.openxmlformats.org/officeDocument/2006/customXml" ds:itemID="{18506A0D-4821-47C2-BD9B-CACF27C6B108}">
+<ds:datastoreItem xmlns:ds="http://schemas.openxmlformats.org/officeDocument/2006/customXml" ds:itemID="{DD14EC26-251D-443A-AF4F-B15D0F3B0F84}">
   <ds:schemaRefs>
-    <ds:schemaRef ds:uri="http://schemas.microsoft.com/sharepoint/v3/contenttype/forms"/>
+    <ds:schemaRef ds:uri="http://schemas.microsoft.com/office/2006/metadata/properties"/>
+    <ds:schemaRef ds:uri="http://schemas.microsoft.com/office/infopath/2007/PartnerControls"/>
+    <ds:schemaRef ds:uri="71af3243-3dd4-4a8d-8c0d-dd76da1f02a5"/>
   </ds:schemaRefs>
 </ds:datastoreItem>
 </file>
@@ -2978,11 +3015,9 @@
 </file>
 
 <file path=customXml/itemProps3.xml><?xml version="1.0" encoding="utf-8"?>
-<ds:datastoreItem xmlns:ds="http://schemas.openxmlformats.org/officeDocument/2006/customXml" ds:itemID="{DD14EC26-251D-443A-AF4F-B15D0F3B0F84}">
+<ds:datastoreItem xmlns:ds="http://schemas.openxmlformats.org/officeDocument/2006/customXml" ds:itemID="{18506A0D-4821-47C2-BD9B-CACF27C6B108}">
   <ds:schemaRefs>
-    <ds:schemaRef ds:uri="http://schemas.microsoft.com/office/2006/metadata/properties"/>
-    <ds:schemaRef ds:uri="http://schemas.microsoft.com/office/infopath/2007/PartnerControls"/>
-    <ds:schemaRef ds:uri="71af3243-3dd4-4a8d-8c0d-dd76da1f02a5"/>
+    <ds:schemaRef ds:uri="http://schemas.microsoft.com/sharepoint/v3/contenttype/forms"/>
   </ds:schemaRefs>
 </ds:datastoreItem>
 </file>
</xml_diff>

<commit_message>
Emphazize remote. Update skills summary to reflect
</commit_message>
<xml_diff>
--- a/Steve W Bonds.docx
+++ b/Steve W Bonds.docx
@@ -19,7 +19,7 @@
       </w:tblGrid>
       <w:tr>
         <w:trPr>
-          <w:trHeight w:val="4410"/>
+          <w:trHeight w:val="3465"/>
         </w:trPr>
         <w:tc>
           <w:tcPr>
@@ -140,6 +140,8 @@
                 <w:rFonts w:ascii="Times New Roman" w:hAnsi="Times New Roman" w:cs="Times New Roman"/>
                 <w:b/>
                 <w:bCs/>
+                <w:sz w:val="72"/>
+                <w:szCs w:val="72"/>
               </w:rPr>
             </w:pPr>
             <w:r>
@@ -147,6 +149,8 @@
                 <w:rFonts w:ascii="Times New Roman" w:hAnsi="Times New Roman" w:cs="Times New Roman"/>
                 <w:b/>
                 <w:bCs/>
+                <w:sz w:val="72"/>
+                <w:szCs w:val="72"/>
               </w:rPr>
               <w:t>Steve W Bonds</w:t>
             </w:r>
@@ -154,6 +158,10 @@
           <w:p>
             <w:pPr>
               <w:pStyle w:val="Subtitle"/>
+              <w:rPr>
+                <w:spacing w:val="27"/>
+                <w:w w:val="54"/>
+              </w:rPr>
             </w:pPr>
             <w:r>
               <w:rPr>
@@ -168,6 +176,11 @@
                 <w:w w:val="54"/>
               </w:rPr>
               <w:t>r</w:t>
+            </w:r>
+          </w:p>
+          <w:p>
+            <w:r>
+              <w:t>SUMMARY RESUME – SEE DETAILED RESUME ONLINE</w:t>
             </w:r>
           </w:p>
         </w:tc>
@@ -200,7 +213,13 @@
           </w:sdt>
           <w:p>
             <w:r>
-              <w:t>Top tier DevOps/Cloud engineer with a strong history of adapting to new technology, deep troubleshooting, and mentoring. Calm, collaborative, and logical.</w:t>
+              <w:t xml:space="preserve">Top tier </w:t>
+            </w:r>
+            <w:r>
+              <w:t xml:space="preserve">remote </w:t>
+            </w:r>
+            <w:r>
+              <w:t>DevOps/Cloud engineer with a strong history of adapting to new technology, deep troubleshooting, and mentoring. Calm, collaborative, and logical.</w:t>
             </w:r>
           </w:p>
           <w:sdt>
@@ -373,6 +392,9 @@
             </w:r>
             <w:proofErr w:type="spellEnd"/>
             <w:r>
+              <w:t>:</w:t>
+            </w:r>
+            <w:r>
               <w:t xml:space="preserve"> Principal DevOps Engineer</w:t>
             </w:r>
           </w:p>
@@ -381,10 +403,7 @@
               <w:pStyle w:val="Date"/>
             </w:pPr>
             <w:r>
-              <w:t>Oct 2022</w:t>
-            </w:r>
-            <w:r>
-              <w:t>-Present</w:t>
+              <w:t>Oct 2022-Present</w:t>
             </w:r>
           </w:p>
           <w:p>
@@ -393,6 +412,16 @@
             </w:r>
             <w:r>
               <w:t xml:space="preserve"> bespoke Infrastructure as Code engine</w:t>
+            </w:r>
+          </w:p>
+          <w:p>
+            <w:r>
+              <w:t>Consulting on DevOps-related topics</w:t>
+            </w:r>
+          </w:p>
+          <w:p>
+            <w:r>
+              <w:t>Technical lead for corporate-wide DevOps initiatives</w:t>
             </w:r>
           </w:p>
           <w:p/>
@@ -407,6 +436,9 @@
               <w:t>DXC Technology</w:t>
             </w:r>
             <w:r>
+              <w:t>:</w:t>
+            </w:r>
+            <w:r>
               <w:t xml:space="preserve"> </w:t>
             </w:r>
             <w:r>
@@ -456,6 +488,9 @@
               <w:t>XPO</w:t>
             </w:r>
             <w:r>
+              <w:t>:</w:t>
+            </w:r>
+            <w:r>
               <w:t xml:space="preserve"> </w:t>
             </w:r>
             <w:r>
@@ -491,6 +526,9 @@
               <w:t>Logictier</w:t>
             </w:r>
             <w:proofErr w:type="spellEnd"/>
+            <w:r>
+              <w:t>:</w:t>
+            </w:r>
             <w:r>
               <w:t xml:space="preserve"> </w:t>
             </w:r>
@@ -532,6 +570,9 @@
             </w:r>
             <w:proofErr w:type="spellEnd"/>
             <w:r>
+              <w:t>:</w:t>
+            </w:r>
+            <w:r>
               <w:t xml:space="preserve"> </w:t>
             </w:r>
             <w:r>
@@ -562,6 +603,9 @@
             </w:pPr>
             <w:r>
               <w:t>Netscape Communications</w:t>
+            </w:r>
+            <w:r>
+              <w:t>:</w:t>
             </w:r>
             <w:r>
               <w:t xml:space="preserve"> </w:t>
@@ -679,7 +723,10 @@
                 </w:tcPr>
                 <w:p>
                   <w:r>
-                    <w:t>30</w:t>
+                    <w:t>3</w:t>
+                  </w:r>
+                  <w:r>
+                    <w:t>4</w:t>
                   </w:r>
                   <w:r>
                     <w:t xml:space="preserve"> years UNIX experience</w:t>
@@ -695,7 +742,7 @@
                     <w:t>2</w:t>
                   </w:r>
                   <w:r>
-                    <w:t>5</w:t>
+                    <w:t>8</w:t>
                   </w:r>
                   <w:r>
                     <w:t xml:space="preserve"> years Linux experience</w:t>
@@ -710,7 +757,10 @@
                 </w:tcPr>
                 <w:p>
                   <w:r>
-                    <w:t>5 years DevOps experience</w:t>
+                    <w:t>10</w:t>
+                  </w:r>
+                  <w:r>
+                    <w:t xml:space="preserve"> years DevOps experience</w:t>
                   </w:r>
                 </w:p>
               </w:tc>
@@ -1961,9 +2011,11 @@
   </w:compat>
   <w:rsids>
     <w:rsidRoot w:val="006D0FA2"/>
+    <w:rsid w:val="00086636"/>
     <w:rsid w:val="0012317A"/>
     <w:rsid w:val="00211AFE"/>
     <w:rsid w:val="0034659F"/>
+    <w:rsid w:val="00400CC4"/>
     <w:rsid w:val="006D0FA2"/>
     <w:rsid w:val="008F635A"/>
     <w:rsid w:val="00D66F6F"/>

</xml_diff>

<commit_message>
Update DOCX/PDF resume with DXC description instead of internal title
Internal title means little externally.
</commit_message>
<xml_diff>
--- a/Steve W Bonds.docx
+++ b/Steve W Bonds.docx
@@ -386,11 +386,9 @@
             <w:pPr>
               <w:pStyle w:val="Heading4"/>
             </w:pPr>
-            <w:proofErr w:type="spellStart"/>
             <w:r>
               <w:t>AgileThought</w:t>
             </w:r>
-            <w:proofErr w:type="spellEnd"/>
             <w:r>
               <w:t>:</w:t>
             </w:r>
@@ -433,16 +431,7 @@
               </w:rPr>
             </w:pPr>
             <w:r>
-              <w:t>DXC Technology</w:t>
-            </w:r>
-            <w:r>
-              <w:t>:</w:t>
-            </w:r>
-            <w:r>
-              <w:t xml:space="preserve"> </w:t>
-            </w:r>
-            <w:r>
-              <w:t>Technical Consultant IV</w:t>
+              <w:t>DX Technology: Senior CloudOps Engineer</w:t>
             </w:r>
           </w:p>
           <w:p>
@@ -521,11 +510,9 @@
             <w:pPr>
               <w:pStyle w:val="Heading4"/>
             </w:pPr>
-            <w:proofErr w:type="spellStart"/>
             <w:r>
               <w:t>Logictier</w:t>
             </w:r>
-            <w:proofErr w:type="spellEnd"/>
             <w:r>
               <w:t>:</w:t>
             </w:r>
@@ -564,11 +551,9 @@
                 <w:bCs/>
               </w:rPr>
             </w:pPr>
-            <w:proofErr w:type="spellStart"/>
             <w:r>
               <w:t>Adknowledge</w:t>
             </w:r>
-            <w:proofErr w:type="spellEnd"/>
             <w:r>
               <w:t>:</w:t>
             </w:r>
@@ -2018,6 +2003,7 @@
     <w:rsid w:val="00400CC4"/>
     <w:rsid w:val="006D0FA2"/>
     <w:rsid w:val="008F635A"/>
+    <w:rsid w:val="00B54E5E"/>
     <w:rsid w:val="00D66F6F"/>
   </w:rsids>
   <m:mathPr>
@@ -2818,6 +2804,15 @@
 </file>
 
 <file path=customXml/item2.xml><?xml version="1.0" encoding="utf-8"?>
+<?mso-contentType ?>
+<FormTemplates xmlns="http://schemas.microsoft.com/sharepoint/v3/contenttype/forms">
+  <Display>DocumentLibraryForm</Display>
+  <Edit>DocumentLibraryForm</Edit>
+  <New>DocumentLibraryForm</New>
+</FormTemplates>
+</file>
+
+<file path=customXml/item3.xml><?xml version="1.0" encoding="utf-8"?>
 <ct:contentTypeSchema xmlns:ct="http://schemas.microsoft.com/office/2006/metadata/contentType" xmlns:ma="http://schemas.microsoft.com/office/2006/metadata/properties/metaAttributes" ct:_="" ma:_="" ma:contentTypeName="Document" ma:contentTypeID="0x01010079F111ED35F8CC479449609E8A0923A6" ma:contentTypeVersion="11" ma:contentTypeDescription="Create a new document." ma:contentTypeScope="" ma:versionID="1c2eb7a32e66fb6e4260f3771546a5e2">
   <xsd:schema xmlns:xsd="http://www.w3.org/2001/XMLSchema" xmlns:xs="http://www.w3.org/2001/XMLSchema" xmlns:p="http://schemas.microsoft.com/office/2006/metadata/properties" xmlns:ns2="71af3243-3dd4-4a8d-8c0d-dd76da1f02a5" xmlns:ns3="16c05727-aa75-4e4a-9b5f-8a80a1165891" targetNamespace="http://schemas.microsoft.com/office/2006/metadata/properties" ma:root="true" ma:fieldsID="04e1f6479c48b08974ba73b5ca973489" ns2:_="" ns3:_="">
     <xsd:import namespace="71af3243-3dd4-4a8d-8c0d-dd76da1f02a5"/>
@@ -3028,15 +3023,6 @@
 </ct:contentTypeSchema>
 </file>
 
-<file path=customXml/item3.xml><?xml version="1.0" encoding="utf-8"?>
-<?mso-contentType ?>
-<FormTemplates xmlns="http://schemas.microsoft.com/sharepoint/v3/contenttype/forms">
-  <Display>DocumentLibraryForm</Display>
-  <Edit>DocumentLibraryForm</Edit>
-  <New>DocumentLibraryForm</New>
-</FormTemplates>
-</file>
-
 <file path=customXml/itemProps1.xml><?xml version="1.0" encoding="utf-8"?>
 <ds:datastoreItem xmlns:ds="http://schemas.openxmlformats.org/officeDocument/2006/customXml" ds:itemID="{DD14EC26-251D-443A-AF4F-B15D0F3B0F84}">
   <ds:schemaRefs>
@@ -3048,6 +3034,14 @@
 </file>
 
 <file path=customXml/itemProps2.xml><?xml version="1.0" encoding="utf-8"?>
+<ds:datastoreItem xmlns:ds="http://schemas.openxmlformats.org/officeDocument/2006/customXml" ds:itemID="{18506A0D-4821-47C2-BD9B-CACF27C6B108}">
+  <ds:schemaRefs>
+    <ds:schemaRef ds:uri="http://schemas.microsoft.com/sharepoint/v3/contenttype/forms"/>
+  </ds:schemaRefs>
+</ds:datastoreItem>
+</file>
+
+<file path=customXml/itemProps3.xml><?xml version="1.0" encoding="utf-8"?>
 <ds:datastoreItem xmlns:ds="http://schemas.openxmlformats.org/officeDocument/2006/customXml" ds:itemID="{8143E149-BD72-41A7-8F13-AF59DE30D6FA}">
   <ds:schemaRefs>
     <ds:schemaRef ds:uri="http://schemas.microsoft.com/office/2006/metadata/contentType"/>
@@ -3064,12 +3058,4 @@
     <ds:schemaRef ds:uri="http://schemas.microsoft.com/internal/obd"/>
   </ds:schemaRefs>
 </ds:datastoreItem>
-</file>
-
-<file path=customXml/itemProps3.xml><?xml version="1.0" encoding="utf-8"?>
-<ds:datastoreItem xmlns:ds="http://schemas.openxmlformats.org/officeDocument/2006/customXml" ds:itemID="{18506A0D-4821-47C2-BD9B-CACF27C6B108}">
-  <ds:schemaRefs>
-    <ds:schemaRef ds:uri="http://schemas.microsoft.com/sharepoint/v3/contenttype/forms"/>
-  </ds:schemaRefs>
-</ds:datastoreItem>
 </file>
</xml_diff>